<commit_message>
defining main interface to raport of atm
</commit_message>
<xml_diff>
--- a/Documentation/documentation.docx
+++ b/Documentation/documentation.docx
@@ -1,6 +1,6 @@
 
 <file path=word/document.xml><?xml version="1.0" encoding="utf-8"?>
-<w:document xmlns:wpc="http://schemas.microsoft.com/office/word/2010/wordprocessingCanvas" xmlns:cx="http://schemas.microsoft.com/office/drawing/2014/chartex" xmlns:mc="http://schemas.openxmlformats.org/markup-compatibility/2006" xmlns:o="urn:schemas-microsoft-com:office:office" xmlns:r="http://schemas.openxmlformats.org/officeDocument/2006/relationships" xmlns:m="http://schemas.openxmlformats.org/officeDocument/2006/math" xmlns:v="urn:schemas-microsoft-com:vml" xmlns:wp14="http://schemas.microsoft.com/office/word/2010/wordprocessingDrawing" xmlns:wp="http://schemas.openxmlformats.org/drawingml/2006/wordprocessingDrawing" xmlns:w10="urn:schemas-microsoft-com:office:word" xmlns:w="http://schemas.openxmlformats.org/wordprocessingml/2006/main" xmlns:w14="http://schemas.microsoft.com/office/word/2010/wordml" xmlns:w15="http://schemas.microsoft.com/office/word/2012/wordml" xmlns:w16se="http://schemas.microsoft.com/office/word/2015/wordml/symex" xmlns:wpg="http://schemas.microsoft.com/office/word/2010/wordprocessingGroup" xmlns:wpi="http://schemas.microsoft.com/office/word/2010/wordprocessingInk" xmlns:wne="http://schemas.microsoft.com/office/word/2006/wordml" xmlns:wps="http://schemas.microsoft.com/office/word/2010/wordprocessingShape" mc:Ignorable="w14 w15 w16se wp14">
+<w:document xmlns:wpc="http://schemas.microsoft.com/office/word/2010/wordprocessingCanvas" xmlns:cx="http://schemas.microsoft.com/office/drawing/2014/chartex" xmlns:cx1="http://schemas.microsoft.com/office/drawing/2015/9/8/chartex" xmlns:cx2="http://schemas.microsoft.com/office/drawing/2015/10/21/chartex" xmlns:cx3="http://schemas.microsoft.com/office/drawing/2016/5/9/chartex" xmlns:cx4="http://schemas.microsoft.com/office/drawing/2016/5/10/chartex" xmlns:cx5="http://schemas.microsoft.com/office/drawing/2016/5/11/chartex" xmlns:cx6="http://schemas.microsoft.com/office/drawing/2016/5/12/chartex" xmlns:cx7="http://schemas.microsoft.com/office/drawing/2016/5/13/chartex" xmlns:cx8="http://schemas.microsoft.com/office/drawing/2016/5/14/chartex" xmlns:mc="http://schemas.openxmlformats.org/markup-compatibility/2006" xmlns:aink="http://schemas.microsoft.com/office/drawing/2016/ink" xmlns:am3d="http://schemas.microsoft.com/office/drawing/2017/model3d" xmlns:o="urn:schemas-microsoft-com:office:office" xmlns:r="http://schemas.openxmlformats.org/officeDocument/2006/relationships" xmlns:m="http://schemas.openxmlformats.org/officeDocument/2006/math" xmlns:v="urn:schemas-microsoft-com:vml" xmlns:wp14="http://schemas.microsoft.com/office/word/2010/wordprocessingDrawing" xmlns:wp="http://schemas.openxmlformats.org/drawingml/2006/wordprocessingDrawing" xmlns:w10="urn:schemas-microsoft-com:office:word" xmlns:w="http://schemas.openxmlformats.org/wordprocessingml/2006/main" xmlns:w14="http://schemas.microsoft.com/office/word/2010/wordml" xmlns:w15="http://schemas.microsoft.com/office/word/2012/wordml" xmlns:w16cid="http://schemas.microsoft.com/office/word/2016/wordml/cid" xmlns:w16se="http://schemas.microsoft.com/office/word/2015/wordml/symex" xmlns:wpg="http://schemas.microsoft.com/office/word/2010/wordprocessingGroup" xmlns:wpi="http://schemas.microsoft.com/office/word/2010/wordprocessingInk" xmlns:wne="http://schemas.microsoft.com/office/word/2006/wordml" xmlns:wps="http://schemas.microsoft.com/office/word/2010/wordprocessingShape" mc:Ignorable="w14 w15 w16se w16cid wp14">
   <w:body>
     <w:p/>
     <w:tbl>
@@ -143,10 +143,7 @@
         <w:t>DOCUMENTATION</w:t>
       </w:r>
     </w:p>
-    <w:p>
-      <w:bookmarkStart w:id="1" w:name="_GoBack"/>
-      <w:bookmarkEnd w:id="1"/>
-    </w:p>
+    <w:p/>
     <w:p>
       <w:r>
         <w:t>Spis treści:</w:t>
@@ -514,7 +511,6 @@
     </w:p>
     <w:p>
       <w:pPr>
-        <w:pStyle w:val="ListParagraph"/>
         <w:rPr>
           <w:lang w:val="en-GB"/>
         </w:rPr>
@@ -526,7 +522,187 @@
           <w:lang w:val="en-GB"/>
         </w:rPr>
       </w:pPr>
-    </w:p>
+      <w:r>
+        <w:rPr>
+          <w:lang w:val="en-GB"/>
+        </w:rPr>
+        <w:t xml:space="preserve">At. 1 </w:t>
+      </w:r>
+    </w:p>
+    <w:p>
+      <w:pPr>
+        <w:rPr>
+          <w:lang w:val="en-GB"/>
+        </w:rPr>
+      </w:pPr>
+      <w:proofErr w:type="spellStart"/>
+      <w:r>
+        <w:rPr>
+          <w:lang w:val="en-GB"/>
+        </w:rPr>
+        <w:t>Głowny</w:t>
+      </w:r>
+      <w:proofErr w:type="spellEnd"/>
+      <w:r>
+        <w:rPr>
+          <w:lang w:val="en-GB"/>
+        </w:rPr>
+        <w:t xml:space="preserve"> interface.</w:t>
+      </w:r>
+    </w:p>
+    <w:p>
+      <w:r>
+        <w:t xml:space="preserve">Mamy okienko </w:t>
+      </w:r>
+      <w:r>
+        <w:t xml:space="preserve">z trzema </w:t>
+      </w:r>
+      <w:proofErr w:type="spellStart"/>
+      <w:r>
+        <w:t>push-button’ami</w:t>
+      </w:r>
+      <w:proofErr w:type="spellEnd"/>
+      <w:r>
+        <w:t>.</w:t>
+      </w:r>
+    </w:p>
+    <w:p>
+      <w:r>
+        <w:t xml:space="preserve"> // tu </w:t>
+      </w:r>
+      <w:proofErr w:type="spellStart"/>
+      <w:r>
+        <w:t>zdjecie</w:t>
+      </w:r>
+      <w:proofErr w:type="spellEnd"/>
+      <w:r>
+        <w:t xml:space="preserve"> okienka</w:t>
+      </w:r>
+    </w:p>
+    <w:p>
+      <w:r>
+        <w:t xml:space="preserve">Każdy </w:t>
+      </w:r>
+      <w:proofErr w:type="spellStart"/>
+      <w:r>
+        <w:t>button</w:t>
+      </w:r>
+      <w:proofErr w:type="spellEnd"/>
+      <w:r>
+        <w:t xml:space="preserve"> jest odpowiedzialny za wyświetlenie innej funkcjonalności.</w:t>
+      </w:r>
+    </w:p>
+    <w:p>
+      <w:r>
+        <w:t xml:space="preserve">Pierwszy </w:t>
+      </w:r>
+      <w:proofErr w:type="spellStart"/>
+      <w:r>
+        <w:t>syświetla</w:t>
+      </w:r>
+      <w:proofErr w:type="spellEnd"/>
+      <w:r>
+        <w:t xml:space="preserve"> okienko z możliwymi kartami do wyboru.</w:t>
+      </w:r>
+    </w:p>
+    <w:p>
+      <w:r>
+        <w:t xml:space="preserve"> // </w:t>
+      </w:r>
+      <w:proofErr w:type="spellStart"/>
+      <w:r>
+        <w:t>zdjecie</w:t>
+      </w:r>
+      <w:proofErr w:type="spellEnd"/>
+      <w:r>
+        <w:t xml:space="preserve"> okienka z kartami</w:t>
+      </w:r>
+    </w:p>
+    <w:p>
+      <w:r>
+        <w:t xml:space="preserve">Drugi </w:t>
+      </w:r>
+      <w:proofErr w:type="spellStart"/>
+      <w:r>
+        <w:t>głowny</w:t>
+      </w:r>
+      <w:proofErr w:type="spellEnd"/>
+      <w:r>
+        <w:t xml:space="preserve"> </w:t>
+      </w:r>
+      <w:proofErr w:type="spellStart"/>
+      <w:r>
+        <w:t>interface</w:t>
+      </w:r>
+      <w:proofErr w:type="spellEnd"/>
+      <w:r>
+        <w:t xml:space="preserve"> bankomatu.</w:t>
+      </w:r>
+    </w:p>
+    <w:p>
+      <w:r>
+        <w:rPr>
+          <w:noProof/>
+        </w:rPr>
+        <w:lastRenderedPageBreak/>
+        <w:drawing>
+          <wp:inline distT="0" distB="0" distL="0" distR="0" wp14:anchorId="38166FE1" wp14:editId="1EA85F65">
+            <wp:extent cx="5760720" cy="4169410"/>
+            <wp:effectExtent l="0" t="0" r="0" b="2540"/>
+            <wp:docPr id="1" name="Picture 1"/>
+            <wp:cNvGraphicFramePr>
+              <a:graphicFrameLocks xmlns:a="http://schemas.openxmlformats.org/drawingml/2006/main" noChangeAspect="1"/>
+            </wp:cNvGraphicFramePr>
+            <a:graphic xmlns:a="http://schemas.openxmlformats.org/drawingml/2006/main">
+              <a:graphicData uri="http://schemas.openxmlformats.org/drawingml/2006/picture">
+                <pic:pic xmlns:pic="http://schemas.openxmlformats.org/drawingml/2006/picture">
+                  <pic:nvPicPr>
+                    <pic:cNvPr id="1" name=""/>
+                    <pic:cNvPicPr/>
+                  </pic:nvPicPr>
+                  <pic:blipFill>
+                    <a:blip r:embed="rId5"/>
+                    <a:stretch>
+                      <a:fillRect/>
+                    </a:stretch>
+                  </pic:blipFill>
+                  <pic:spPr>
+                    <a:xfrm>
+                      <a:off x="0" y="0"/>
+                      <a:ext cx="5760720" cy="4169410"/>
+                    </a:xfrm>
+                    <a:prstGeom prst="rect">
+                      <a:avLst/>
+                    </a:prstGeom>
+                  </pic:spPr>
+                </pic:pic>
+              </a:graphicData>
+            </a:graphic>
+          </wp:inline>
+        </w:drawing>
+      </w:r>
+      <w:bookmarkStart w:id="1" w:name="_GoBack"/>
+      <w:bookmarkEnd w:id="1"/>
+    </w:p>
+    <w:p>
+      <w:r>
+        <w:t xml:space="preserve">Trzeci wyświetla klawiaturę, która jest potrzebna do podania </w:t>
+      </w:r>
+      <w:proofErr w:type="spellStart"/>
+      <w:r>
+        <w:t>PIN’u</w:t>
+      </w:r>
+      <w:proofErr w:type="spellEnd"/>
+      <w:r>
+        <w:t xml:space="preserve"> i kwot do wypłaty lub przewalutowania.</w:t>
+      </w:r>
+    </w:p>
+    <w:p>
+      <w:pPr>
+        <w:pStyle w:val="ListParagraph"/>
+      </w:pPr>
+    </w:p>
+    <w:p/>
     <w:sectPr>
       <w:pgSz w:w="11906" w:h="16838"/>
       <w:pgMar w:top="1417" w:right="1417" w:bottom="1417" w:left="1417" w:header="708" w:footer="708" w:gutter="0"/>
@@ -538,7 +714,7 @@
 </file>
 
 <file path=word/numbering.xml><?xml version="1.0" encoding="utf-8"?>
-<w:numbering xmlns:wpc="http://schemas.microsoft.com/office/word/2010/wordprocessingCanvas" xmlns:cx="http://schemas.microsoft.com/office/drawing/2014/chartex" xmlns:mc="http://schemas.openxmlformats.org/markup-compatibility/2006" xmlns:o="urn:schemas-microsoft-com:office:office" xmlns:r="http://schemas.openxmlformats.org/officeDocument/2006/relationships" xmlns:m="http://schemas.openxmlformats.org/officeDocument/2006/math" xmlns:v="urn:schemas-microsoft-com:vml" xmlns:wp14="http://schemas.microsoft.com/office/word/2010/wordprocessingDrawing" xmlns:wp="http://schemas.openxmlformats.org/drawingml/2006/wordprocessingDrawing" xmlns:w10="urn:schemas-microsoft-com:office:word" xmlns:w="http://schemas.openxmlformats.org/wordprocessingml/2006/main" xmlns:w14="http://schemas.microsoft.com/office/word/2010/wordml" xmlns:w15="http://schemas.microsoft.com/office/word/2012/wordml" xmlns:w16se="http://schemas.microsoft.com/office/word/2015/wordml/symex" xmlns:wpg="http://schemas.microsoft.com/office/word/2010/wordprocessingGroup" xmlns:wpi="http://schemas.microsoft.com/office/word/2010/wordprocessingInk" xmlns:wne="http://schemas.microsoft.com/office/word/2006/wordml" xmlns:wps="http://schemas.microsoft.com/office/word/2010/wordprocessingShape" mc:Ignorable="w14 w15 w16se wp14">
+<w:numbering xmlns:wpc="http://schemas.microsoft.com/office/word/2010/wordprocessingCanvas" xmlns:cx="http://schemas.microsoft.com/office/drawing/2014/chartex" xmlns:cx1="http://schemas.microsoft.com/office/drawing/2015/9/8/chartex" xmlns:cx2="http://schemas.microsoft.com/office/drawing/2015/10/21/chartex" xmlns:cx3="http://schemas.microsoft.com/office/drawing/2016/5/9/chartex" xmlns:cx4="http://schemas.microsoft.com/office/drawing/2016/5/10/chartex" xmlns:cx5="http://schemas.microsoft.com/office/drawing/2016/5/11/chartex" xmlns:cx6="http://schemas.microsoft.com/office/drawing/2016/5/12/chartex" xmlns:cx7="http://schemas.microsoft.com/office/drawing/2016/5/13/chartex" xmlns:cx8="http://schemas.microsoft.com/office/drawing/2016/5/14/chartex" xmlns:mc="http://schemas.openxmlformats.org/markup-compatibility/2006" xmlns:aink="http://schemas.microsoft.com/office/drawing/2016/ink" xmlns:am3d="http://schemas.microsoft.com/office/drawing/2017/model3d" xmlns:o="urn:schemas-microsoft-com:office:office" xmlns:r="http://schemas.openxmlformats.org/officeDocument/2006/relationships" xmlns:m="http://schemas.openxmlformats.org/officeDocument/2006/math" xmlns:v="urn:schemas-microsoft-com:vml" xmlns:wp14="http://schemas.microsoft.com/office/word/2010/wordprocessingDrawing" xmlns:wp="http://schemas.openxmlformats.org/drawingml/2006/wordprocessingDrawing" xmlns:w10="urn:schemas-microsoft-com:office:word" xmlns:w="http://schemas.openxmlformats.org/wordprocessingml/2006/main" xmlns:w14="http://schemas.microsoft.com/office/word/2010/wordml" xmlns:w15="http://schemas.microsoft.com/office/word/2012/wordml" xmlns:w16cid="http://schemas.microsoft.com/office/word/2016/wordml/cid" xmlns:w16se="http://schemas.microsoft.com/office/word/2015/wordml/symex" xmlns:wpg="http://schemas.microsoft.com/office/word/2010/wordprocessingGroup" xmlns:wpi="http://schemas.microsoft.com/office/word/2010/wordprocessingInk" xmlns:wne="http://schemas.microsoft.com/office/word/2006/wordml" xmlns:wps="http://schemas.microsoft.com/office/word/2010/wordprocessingShape" mc:Ignorable="w14 w15 w16se w16cid wp14">
   <w:abstractNum w:abstractNumId="0" w15:restartNumberingAfterBreak="0">
     <w:nsid w:val="15CB2E6D"/>
     <w:multiLevelType w:val="multilevel"/>
@@ -667,7 +843,7 @@
 </file>
 
 <file path=word/styles.xml><?xml version="1.0" encoding="utf-8"?>
-<w:styles xmlns:mc="http://schemas.openxmlformats.org/markup-compatibility/2006" xmlns:r="http://schemas.openxmlformats.org/officeDocument/2006/relationships" xmlns:w="http://schemas.openxmlformats.org/wordprocessingml/2006/main" xmlns:w14="http://schemas.microsoft.com/office/word/2010/wordml" xmlns:w15="http://schemas.microsoft.com/office/word/2012/wordml" xmlns:w16se="http://schemas.microsoft.com/office/word/2015/wordml/symex" mc:Ignorable="w14 w15 w16se">
+<w:styles xmlns:mc="http://schemas.openxmlformats.org/markup-compatibility/2006" xmlns:r="http://schemas.openxmlformats.org/officeDocument/2006/relationships" xmlns:w="http://schemas.openxmlformats.org/wordprocessingml/2006/main" xmlns:w14="http://schemas.microsoft.com/office/word/2010/wordml" xmlns:w15="http://schemas.microsoft.com/office/word/2012/wordml" xmlns:w16cid="http://schemas.microsoft.com/office/word/2016/wordml/cid" xmlns:w16se="http://schemas.microsoft.com/office/word/2015/wordml/symex" mc:Ignorable="w14 w15 w16se w16cid">
   <w:docDefaults>
     <w:rPrDefault>
       <w:rPr>
@@ -683,7 +859,7 @@
       </w:pPr>
     </w:pPrDefault>
   </w:docDefaults>
-  <w:latentStyles w:defLockedState="0" w:defUIPriority="99" w:defSemiHidden="0" w:defUnhideWhenUsed="0" w:defQFormat="0" w:count="371">
+  <w:latentStyles w:defLockedState="0" w:defUIPriority="99" w:defSemiHidden="0" w:defUnhideWhenUsed="0" w:defQFormat="0" w:count="375">
     <w:lsdException w:name="Normal" w:uiPriority="0" w:qFormat="1"/>
     <w:lsdException w:name="heading 1" w:uiPriority="9" w:qFormat="1"/>
     <w:lsdException w:name="heading 2" w:semiHidden="1" w:uiPriority="9" w:unhideWhenUsed="1" w:qFormat="1"/>
@@ -789,7 +965,6 @@
     <w:lsdException w:name="HTML Sample" w:semiHidden="1" w:unhideWhenUsed="1"/>
     <w:lsdException w:name="HTML Typewriter" w:semiHidden="1" w:unhideWhenUsed="1"/>
     <w:lsdException w:name="HTML Variable" w:semiHidden="1" w:unhideWhenUsed="1"/>
-    <w:lsdException w:name="Normal Table" w:semiHidden="1" w:unhideWhenUsed="1"/>
     <w:lsdException w:name="annotation subject" w:semiHidden="1" w:unhideWhenUsed="1"/>
     <w:lsdException w:name="No List" w:semiHidden="1" w:unhideWhenUsed="1"/>
     <w:lsdException w:name="Outline List 1" w:semiHidden="1" w:unhideWhenUsed="1"/>
@@ -833,10 +1008,8 @@
     <w:lsdException w:name="Table Elegant" w:semiHidden="1" w:unhideWhenUsed="1"/>
     <w:lsdException w:name="Table Professional" w:semiHidden="1" w:unhideWhenUsed="1"/>
     <w:lsdException w:name="Table Subtle 1" w:semiHidden="1" w:unhideWhenUsed="1"/>
-    <w:lsdException w:name="Table Subtle 2" w:semiHidden="1" w:unhideWhenUsed="1"/>
     <w:lsdException w:name="Table Web 1" w:semiHidden="1" w:unhideWhenUsed="1"/>
     <w:lsdException w:name="Table Web 2" w:semiHidden="1" w:unhideWhenUsed="1"/>
-    <w:lsdException w:name="Table Web 3" w:semiHidden="1" w:unhideWhenUsed="1"/>
     <w:lsdException w:name="Balloon Text" w:semiHidden="1" w:unhideWhenUsed="1"/>
     <w:lsdException w:name="Table Grid" w:uiPriority="39"/>
     <w:lsdException w:name="Table Theme" w:semiHidden="1" w:unhideWhenUsed="1"/>
@@ -1055,6 +1228,10 @@
     <w:lsdException w:name="List Table 5 Dark Accent 6" w:uiPriority="50"/>
     <w:lsdException w:name="List Table 6 Colorful Accent 6" w:uiPriority="51"/>
     <w:lsdException w:name="List Table 7 Colorful Accent 6" w:uiPriority="52"/>
+    <w:lsdException w:name="Mention" w:semiHidden="1" w:unhideWhenUsed="1"/>
+    <w:lsdException w:name="Smart Hyperlink" w:semiHidden="1" w:unhideWhenUsed="1"/>
+    <w:lsdException w:name="Hashtag" w:semiHidden="1" w:unhideWhenUsed="1"/>
+    <w:lsdException w:name="Unresolved Mention" w:semiHidden="1" w:unhideWhenUsed="1"/>
   </w:latentStyles>
   <w:style w:type="paragraph" w:default="1" w:styleId="Normal">
     <w:name w:val="Normal"/>

</xml_diff>